<commit_message>
Begin gemaakt met technisch ontwerp
</commit_message>
<xml_diff>
--- a/Technisch ontwerp A5 PHP.docx
+++ b/Technisch ontwerp A5 PHP.docx
@@ -4,6 +4,10 @@
   <w:body>
     <w:sdt>
       <w:sdtPr>
+        <w:rPr>
+          <w:rFonts w:eastAsiaTheme="minorHAnsi"/>
+          <w:lang w:eastAsia="en-US"/>
+        </w:rPr>
         <w:id w:val="-91786110"/>
         <w:docPartObj>
           <w:docPartGallery w:val="Cover Pages"/>
@@ -12,8 +16,7 @@
       </w:sdtPr>
       <w:sdtEndPr>
         <w:rPr>
-          <w:rFonts w:eastAsiaTheme="minorHAnsi"/>
-          <w:lang w:eastAsia="en-US"/>
+          <w:rFonts w:ascii="Arial" w:hAnsi="Arial"/>
         </w:rPr>
       </w:sdtEndPr>
       <w:sdtContent>
@@ -147,13 +150,14 @@
                                     <w:tag w:val=""/>
                                     <w:id w:val="-650599894"/>
                                     <w:dataBinding w:prefixMappings="xmlns:ns0='http://schemas.microsoft.com/office/2006/coverPageProps' " w:xpath="/ns0:CoverPageProperties[1]/ns0:PublishDate[1]" w:storeItemID="{55AF091B-3C7A-41E3-B477-F2FDAA23CFDA}"/>
-                                    <w:date w:fullDate="2020-06-25T00:00:00Z">
+                                    <w:date w:fullDate="2020-09-07T00:00:00Z">
                                       <w:dateFormat w:val="d-M-yyyy"/>
                                       <w:lid w:val="nl-NL"/>
                                       <w:storeMappedDataAs w:val="dateTime"/>
                                       <w:calendar w:val="gregorian"/>
                                     </w:date>
                                   </w:sdtPr>
+                                  <w:sdtEndPr/>
                                   <w:sdtContent>
                                     <w:p>
                                       <w:pPr>
@@ -171,7 +175,7 @@
                                           <w:sz w:val="28"/>
                                           <w:szCs w:val="28"/>
                                         </w:rPr>
-                                        <w:t>25-6-2020</w:t>
+                                        <w:t>7-9-2020</w:t>
                                       </w:r>
                                     </w:p>
                                   </w:sdtContent>
@@ -3459,13 +3463,14 @@
                               <w:tag w:val=""/>
                               <w:id w:val="-650599894"/>
                               <w:dataBinding w:prefixMappings="xmlns:ns0='http://schemas.microsoft.com/office/2006/coverPageProps' " w:xpath="/ns0:CoverPageProperties[1]/ns0:PublishDate[1]" w:storeItemID="{55AF091B-3C7A-41E3-B477-F2FDAA23CFDA}"/>
-                              <w:date w:fullDate="2020-06-25T00:00:00Z">
+                              <w:date w:fullDate="2020-09-07T00:00:00Z">
                                 <w:dateFormat w:val="d-M-yyyy"/>
                                 <w:lid w:val="nl-NL"/>
                                 <w:storeMappedDataAs w:val="dateTime"/>
                                 <w:calendar w:val="gregorian"/>
                               </w:date>
                             </w:sdtPr>
+                            <w:sdtEndPr/>
                             <w:sdtContent>
                               <w:p>
                                 <w:pPr>
@@ -3483,7 +3488,7 @@
                                     <w:sz w:val="28"/>
                                     <w:szCs w:val="28"/>
                                   </w:rPr>
-                                  <w:t>25-6-2020</w:t>
+                                  <w:t>7-9-2020</w:t>
                                 </w:r>
                               </w:p>
                             </w:sdtContent>
@@ -3690,6 +3695,7 @@
                                     <w:dataBinding w:prefixMappings="xmlns:ns0='http://purl.org/dc/elements/1.1/' xmlns:ns1='http://schemas.openxmlformats.org/package/2006/metadata/core-properties' " w:xpath="/ns1:coreProperties[1]/ns0:creator[1]" w:storeItemID="{6C3C8BC8-F283-45AE-878A-BAB7291924A1}"/>
                                     <w:text/>
                                   </w:sdtPr>
+                                  <w:sdtEndPr/>
                                   <w:sdtContent>
                                     <w:r>
                                       <w:rPr>
@@ -3698,6 +3704,43 @@
                                         <w:szCs w:val="26"/>
                                       </w:rPr>
                                       <w:t>Jeffrey Meijer</w:t>
+                                    </w:r>
+                                  </w:sdtContent>
+                                </w:sdt>
+                              </w:p>
+                              <w:p>
+                                <w:pPr>
+                                  <w:pStyle w:val="Geenafstand"/>
+                                  <w:rPr>
+                                    <w:color w:val="595959" w:themeColor="text1" w:themeTint="A6"/>
+                                    <w:sz w:val="20"/>
+                                    <w:szCs w:val="20"/>
+                                  </w:rPr>
+                                </w:pPr>
+                                <w:sdt>
+                                  <w:sdtPr>
+                                    <w:rPr>
+                                      <w:rFonts w:ascii="Times New Roman" w:hAnsi="Times New Roman" w:cs="Times New Roman"/>
+                                      <w:caps/>
+                                      <w:color w:val="595959" w:themeColor="text1" w:themeTint="A6"/>
+                                      <w:sz w:val="20"/>
+                                      <w:szCs w:val="20"/>
+                                    </w:rPr>
+                                    <w:alias w:val="Bedrijf"/>
+                                    <w:id w:val="1558814826"/>
+                                    <w:dataBinding w:prefixMappings="xmlns:ns0='http://schemas.openxmlformats.org/officeDocument/2006/extended-properties' " w:xpath="/ns0:Properties[1]/ns0:Company[1]" w:storeItemID="{6668398D-A668-4E3E-A5EB-62B293D839F1}"/>
+                                    <w:text/>
+                                  </w:sdtPr>
+                                  <w:sdtContent>
+                                    <w:r>
+                                      <w:rPr>
+                                        <w:rFonts w:ascii="Times New Roman" w:hAnsi="Times New Roman" w:cs="Times New Roman"/>
+                                        <w:caps/>
+                                        <w:color w:val="595959" w:themeColor="text1" w:themeTint="A6"/>
+                                        <w:sz w:val="20"/>
+                                        <w:szCs w:val="20"/>
+                                      </w:rPr>
+                                      <w:t>V1.0</w:t>
                                     </w:r>
                                   </w:sdtContent>
                                 </w:sdt>
@@ -3753,6 +3796,7 @@
                               <w:dataBinding w:prefixMappings="xmlns:ns0='http://purl.org/dc/elements/1.1/' xmlns:ns1='http://schemas.openxmlformats.org/package/2006/metadata/core-properties' " w:xpath="/ns1:coreProperties[1]/ns0:creator[1]" w:storeItemID="{6C3C8BC8-F283-45AE-878A-BAB7291924A1}"/>
                               <w:text/>
                             </w:sdtPr>
+                            <w:sdtEndPr/>
                             <w:sdtContent>
                               <w:r>
                                 <w:rPr>
@@ -3761,6 +3805,43 @@
                                   <w:szCs w:val="26"/>
                                 </w:rPr>
                                 <w:t>Jeffrey Meijer</w:t>
+                              </w:r>
+                            </w:sdtContent>
+                          </w:sdt>
+                        </w:p>
+                        <w:p>
+                          <w:pPr>
+                            <w:pStyle w:val="Geenafstand"/>
+                            <w:rPr>
+                              <w:color w:val="595959" w:themeColor="text1" w:themeTint="A6"/>
+                              <w:sz w:val="20"/>
+                              <w:szCs w:val="20"/>
+                            </w:rPr>
+                          </w:pPr>
+                          <w:sdt>
+                            <w:sdtPr>
+                              <w:rPr>
+                                <w:rFonts w:ascii="Times New Roman" w:hAnsi="Times New Roman" w:cs="Times New Roman"/>
+                                <w:caps/>
+                                <w:color w:val="595959" w:themeColor="text1" w:themeTint="A6"/>
+                                <w:sz w:val="20"/>
+                                <w:szCs w:val="20"/>
+                              </w:rPr>
+                              <w:alias w:val="Bedrijf"/>
+                              <w:id w:val="1558814826"/>
+                              <w:dataBinding w:prefixMappings="xmlns:ns0='http://schemas.openxmlformats.org/officeDocument/2006/extended-properties' " w:xpath="/ns0:Properties[1]/ns0:Company[1]" w:storeItemID="{6668398D-A668-4E3E-A5EB-62B293D839F1}"/>
+                              <w:text/>
+                            </w:sdtPr>
+                            <w:sdtContent>
+                              <w:r>
+                                <w:rPr>
+                                  <w:rFonts w:ascii="Times New Roman" w:hAnsi="Times New Roman" w:cs="Times New Roman"/>
+                                  <w:caps/>
+                                  <w:color w:val="595959" w:themeColor="text1" w:themeTint="A6"/>
+                                  <w:sz w:val="20"/>
+                                  <w:szCs w:val="20"/>
+                                </w:rPr>
+                                <w:t>V1.0</w:t>
                               </w:r>
                             </w:sdtContent>
                           </w:sdt>
@@ -3868,6 +3949,7 @@
                                     <w:dataBinding w:prefixMappings="xmlns:ns0='http://purl.org/dc/elements/1.1/' xmlns:ns1='http://schemas.openxmlformats.org/package/2006/metadata/core-properties' " w:xpath="/ns1:coreProperties[1]/ns0:title[1]" w:storeItemID="{6C3C8BC8-F283-45AE-878A-BAB7291924A1}"/>
                                     <w:text/>
                                   </w:sdtPr>
+                                  <w:sdtEndPr/>
                                   <w:sdtContent>
                                     <w:r>
                                       <w:rPr>
@@ -3903,6 +3985,7 @@
                                     <w:dataBinding w:prefixMappings="xmlns:ns0='http://purl.org/dc/elements/1.1/' xmlns:ns1='http://schemas.openxmlformats.org/package/2006/metadata/core-properties' " w:xpath="/ns1:coreProperties[1]/ns0:subject[1]" w:storeItemID="{6C3C8BC8-F283-45AE-878A-BAB7291924A1}"/>
                                     <w:text/>
                                   </w:sdtPr>
+                                  <w:sdtEndPr/>
                                   <w:sdtContent>
                                     <w:r>
                                       <w:rPr>
@@ -3963,6 +4046,7 @@
                               <w:dataBinding w:prefixMappings="xmlns:ns0='http://purl.org/dc/elements/1.1/' xmlns:ns1='http://schemas.openxmlformats.org/package/2006/metadata/core-properties' " w:xpath="/ns1:coreProperties[1]/ns0:title[1]" w:storeItemID="{6C3C8BC8-F283-45AE-878A-BAB7291924A1}"/>
                               <w:text/>
                             </w:sdtPr>
+                            <w:sdtEndPr/>
                             <w:sdtContent>
                               <w:r>
                                 <w:rPr>
@@ -3998,6 +4082,7 @@
                               <w:dataBinding w:prefixMappings="xmlns:ns0='http://purl.org/dc/elements/1.1/' xmlns:ns1='http://schemas.openxmlformats.org/package/2006/metadata/core-properties' " w:xpath="/ns1:coreProperties[1]/ns0:subject[1]" w:storeItemID="{6C3C8BC8-F283-45AE-878A-BAB7291924A1}"/>
                               <w:text/>
                             </w:sdtPr>
+                            <w:sdtEndPr/>
                             <w:sdtContent>
                               <w:r>
                                 <w:rPr>
@@ -4027,8 +4112,170 @@
       </w:sdtContent>
     </w:sdt>
     <w:p>
+      <w:pPr>
+        <w:pStyle w:val="Kop1"/>
+        <w:jc w:val="center"/>
+        <w:rPr>
+          <w:rFonts w:cs="Arial"/>
+        </w:rPr>
+      </w:pPr>
+      <w:r>
+        <w:rPr>
+          <w:rFonts w:cs="Arial"/>
+        </w:rPr>
+        <w:lastRenderedPageBreak/>
+        <w:t>Inhoudsopgave</w:t>
+      </w:r>
+    </w:p>
+    <w:p>
+      <w:pPr>
+        <w:rPr>
+          <w:rFonts w:eastAsiaTheme="majorEastAsia" w:cs="Arial"/>
+          <w:sz w:val="48"/>
+          <w:szCs w:val="32"/>
+        </w:rPr>
+      </w:pPr>
+      <w:r>
+        <w:rPr>
+          <w:rFonts w:cs="Arial"/>
+        </w:rPr>
+        <w:br w:type="page"/>
+      </w:r>
+    </w:p>
+    <w:p>
+      <w:pPr>
+        <w:pStyle w:val="Kop1"/>
+        <w:rPr>
+          <w:rFonts w:cs="Arial"/>
+        </w:rPr>
+      </w:pPr>
+      <w:r>
+        <w:rPr>
+          <w:rFonts w:cs="Arial"/>
+        </w:rPr>
+        <w:lastRenderedPageBreak/>
+        <w:t>Toelichting gekozen oplossingen</w:t>
+      </w:r>
+    </w:p>
+    <w:p>
+      <w:pPr>
+        <w:rPr>
+          <w:rFonts w:eastAsiaTheme="majorEastAsia" w:cs="Arial"/>
+          <w:sz w:val="48"/>
+          <w:szCs w:val="32"/>
+        </w:rPr>
+      </w:pPr>
+      <w:r>
+        <w:rPr>
+          <w:rFonts w:cs="Arial"/>
+        </w:rPr>
+        <w:br w:type="page"/>
+      </w:r>
+    </w:p>
+    <w:p>
+      <w:pPr>
+        <w:pStyle w:val="Kop1"/>
+        <w:rPr>
+          <w:rFonts w:cs="Arial"/>
+        </w:rPr>
+      </w:pPr>
+      <w:r>
+        <w:rPr>
+          <w:rFonts w:cs="Arial"/>
+        </w:rPr>
+        <w:lastRenderedPageBreak/>
+        <w:t>Eindproduct</w:t>
+      </w:r>
+    </w:p>
+    <w:p>
+      <w:pPr>
+        <w:rPr>
+          <w:rFonts w:cs="Arial"/>
+        </w:rPr>
+      </w:pPr>
+      <w:r>
+        <w:rPr>
+          <w:rFonts w:cs="Arial"/>
+        </w:rPr>
+        <w:br w:type="page"/>
+      </w:r>
+    </w:p>
+    <w:p>
+      <w:pPr>
+        <w:pStyle w:val="Kop1"/>
+        <w:rPr>
+          <w:rFonts w:cs="Arial"/>
+        </w:rPr>
+      </w:pPr>
+      <w:r>
+        <w:rPr>
+          <w:rFonts w:cs="Arial"/>
+        </w:rPr>
+        <w:lastRenderedPageBreak/>
+        <w:t>Kwaliteitseisen</w:t>
+      </w:r>
+    </w:p>
+    <w:p>
+      <w:pPr>
+        <w:rPr>
+          <w:rFonts w:eastAsiaTheme="majorEastAsia" w:cs="Arial"/>
+          <w:sz w:val="48"/>
+          <w:szCs w:val="32"/>
+        </w:rPr>
+      </w:pPr>
+      <w:r>
+        <w:rPr>
+          <w:rFonts w:cs="Arial"/>
+        </w:rPr>
+        <w:br w:type="page"/>
+      </w:r>
+    </w:p>
+    <w:p>
+      <w:pPr>
+        <w:pStyle w:val="Kop1"/>
+        <w:rPr>
+          <w:rFonts w:cs="Arial"/>
+        </w:rPr>
+      </w:pPr>
+      <w:r>
+        <w:rPr>
+          <w:rFonts w:cs="Arial"/>
+        </w:rPr>
+        <w:lastRenderedPageBreak/>
+        <w:t>Afhankelijkheden</w:t>
+      </w:r>
+    </w:p>
+    <w:p>
+      <w:pPr>
+        <w:rPr>
+          <w:rFonts w:eastAsiaTheme="majorEastAsia" w:cs="Arial"/>
+          <w:sz w:val="48"/>
+          <w:szCs w:val="32"/>
+        </w:rPr>
+      </w:pPr>
+      <w:r>
+        <w:rPr>
+          <w:rFonts w:cs="Arial"/>
+        </w:rPr>
+        <w:br w:type="page"/>
+      </w:r>
       <w:bookmarkStart w:id="0" w:name="_GoBack"/>
       <w:bookmarkEnd w:id="0"/>
+    </w:p>
+    <w:p>
+      <w:pPr>
+        <w:pStyle w:val="Kop1"/>
+        <w:rPr>
+          <w:rFonts w:cs="Arial"/>
+        </w:rPr>
+      </w:pPr>
+      <w:r>
+        <w:rPr>
+          <w:rFonts w:cs="Arial"/>
+        </w:rPr>
+        <w:lastRenderedPageBreak/>
+        <w:t>Revisietabel</w:t>
+      </w:r>
     </w:p>
     <w:sectPr>
       <w:pgSz w:w="11906" w:h="16838"/>
@@ -4059,7 +4306,7 @@
       </w:pPr>
     </w:pPrDefault>
   </w:docDefaults>
-  <w:latentStyles w:defLockedState="0" w:defUIPriority="99" w:defSemiHidden="0" w:defUnhideWhenUsed="0" w:defQFormat="0" w:count="377">
+  <w:latentStyles w:defLockedState="0" w:defUIPriority="99" w:defSemiHidden="0" w:defUnhideWhenUsed="0" w:defQFormat="0" w:count="376">
     <w:lsdException w:name="Normal" w:uiPriority="0" w:qFormat="1"/>
     <w:lsdException w:name="heading 1" w:uiPriority="9" w:qFormat="1"/>
     <w:lsdException w:name="heading 2" w:semiHidden="1" w:uiPriority="9" w:unhideWhenUsed="1" w:qFormat="1"/>
@@ -4165,6 +4412,7 @@
     <w:lsdException w:name="HTML Sample" w:semiHidden="1" w:unhideWhenUsed="1"/>
     <w:lsdException w:name="HTML Typewriter" w:semiHidden="1" w:unhideWhenUsed="1"/>
     <w:lsdException w:name="HTML Variable" w:semiHidden="1" w:unhideWhenUsed="1"/>
+    <w:lsdException w:name="Normal Table" w:semiHidden="1" w:unhideWhenUsed="1"/>
     <w:lsdException w:name="annotation subject" w:semiHidden="1" w:unhideWhenUsed="1"/>
     <w:lsdException w:name="No List" w:semiHidden="1" w:unhideWhenUsed="1"/>
     <w:lsdException w:name="Outline List 1" w:semiHidden="1" w:unhideWhenUsed="1"/>
@@ -4210,9 +4458,11 @@
     <w:lsdException w:name="Table Subtle 1" w:semiHidden="1" w:unhideWhenUsed="1"/>
     <w:lsdException w:name="Table Subtle 2" w:semiHidden="1" w:unhideWhenUsed="1"/>
     <w:lsdException w:name="Table Web 1" w:semiHidden="1" w:unhideWhenUsed="1"/>
+    <w:lsdException w:name="Table Web 2" w:semiHidden="1" w:unhideWhenUsed="1"/>
     <w:lsdException w:name="Table Web 3" w:semiHidden="1" w:unhideWhenUsed="1"/>
     <w:lsdException w:name="Balloon Text" w:semiHidden="1" w:unhideWhenUsed="1"/>
     <w:lsdException w:name="Table Grid" w:uiPriority="39"/>
+    <w:lsdException w:name="Table Theme" w:semiHidden="1" w:unhideWhenUsed="1"/>
     <w:lsdException w:name="Placeholder Text" w:semiHidden="1"/>
     <w:lsdException w:name="No Spacing" w:uiPriority="1" w:qFormat="1"/>
     <w:lsdException w:name="Light Shading" w:uiPriority="60"/>
@@ -4433,11 +4683,34 @@
     <w:lsdException w:name="Hashtag" w:semiHidden="1" w:unhideWhenUsed="1"/>
     <w:lsdException w:name="Unresolved Mention" w:semiHidden="1" w:unhideWhenUsed="1"/>
     <w:lsdException w:name="Smart Link" w:semiHidden="1" w:unhideWhenUsed="1"/>
-    <w:lsdException w:name="Smart Link Error" w:semiHidden="1" w:unhideWhenUsed="1"/>
   </w:latentStyles>
   <w:style w:type="paragraph" w:default="1" w:styleId="Standaard">
     <w:name w:val="Normal"/>
     <w:qFormat/>
+    <w:rsid w:val="0033116C"/>
+    <w:rPr>
+      <w:rFonts w:ascii="Arial" w:hAnsi="Arial"/>
+    </w:rPr>
+  </w:style>
+  <w:style w:type="paragraph" w:styleId="Kop1">
+    <w:name w:val="heading 1"/>
+    <w:basedOn w:val="Standaard"/>
+    <w:next w:val="Standaard"/>
+    <w:link w:val="Kop1Char"/>
+    <w:uiPriority w:val="9"/>
+    <w:qFormat/>
+    <w:rsid w:val="0033116C"/>
+    <w:pPr>
+      <w:keepNext/>
+      <w:keepLines/>
+      <w:spacing w:before="240" w:after="0"/>
+      <w:outlineLvl w:val="0"/>
+    </w:pPr>
+    <w:rPr>
+      <w:rFonts w:eastAsiaTheme="majorEastAsia" w:cstheme="majorBidi"/>
+      <w:sz w:val="48"/>
+      <w:szCs w:val="32"/>
+    </w:rPr>
   </w:style>
   <w:style w:type="character" w:default="1" w:styleId="Standaardalinea-lettertype">
     <w:name w:val="Default Paragraph Font"/>
@@ -4489,6 +4762,18 @@
     <w:rPr>
       <w:rFonts w:eastAsiaTheme="minorEastAsia"/>
       <w:lang w:eastAsia="nl-NL"/>
+    </w:rPr>
+  </w:style>
+  <w:style w:type="character" w:customStyle="1" w:styleId="Kop1Char">
+    <w:name w:val="Kop 1 Char"/>
+    <w:basedOn w:val="Standaardalinea-lettertype"/>
+    <w:link w:val="Kop1"/>
+    <w:uiPriority w:val="9"/>
+    <w:rsid w:val="0033116C"/>
+    <w:rPr>
+      <w:rFonts w:ascii="Arial" w:eastAsiaTheme="majorEastAsia" w:hAnsi="Arial" w:cstheme="majorBidi"/>
+      <w:sz w:val="48"/>
+      <w:szCs w:val="32"/>
     </w:rPr>
   </w:style>
 </w:styles>
@@ -4791,7 +5076,7 @@
 
 <file path=customXml/item1.xml><?xml version="1.0" encoding="utf-8"?>
 <CoverPageProperties xmlns="http://schemas.microsoft.com/office/2006/coverPageProps">
-  <PublishDate>2020-06-25T00:00:00</PublishDate>
+  <PublishDate>2020-09-07T00:00:00</PublishDate>
   <Abstract/>
   <CompanyAddress/>
   <CompanyPhone/>
@@ -4813,7 +5098,7 @@
 </file>
 
 <file path=customXml/itemProps2.xml><?xml version="1.0" encoding="utf-8"?>
-<ds:datastoreItem xmlns:ds="http://schemas.openxmlformats.org/officeDocument/2006/customXml" ds:itemID="{BB7D1CA1-26EF-44A3-8B25-D71A49ED3DF0}">
+<ds:datastoreItem xmlns:ds="http://schemas.openxmlformats.org/officeDocument/2006/customXml" ds:itemID="{7637A9B2-CB2D-47A6-890E-F17C44E56C57}">
   <ds:schemaRefs>
     <ds:schemaRef ds:uri="http://schemas.openxmlformats.org/officeDocument/2006/bibliography"/>
   </ds:schemaRefs>

</xml_diff>

<commit_message>
Eindopdracht Funtioneel ontwerp, Definitiestudie en technisch ontwerp
</commit_message>
<xml_diff>
--- a/Technisch ontwerp A5 PHP.docx
+++ b/Technisch ontwerp A5 PHP.docx
@@ -5,7 +5,7 @@
     <w:sdt>
       <w:sdtPr>
         <w:rPr>
-          <w:rFonts w:eastAsiaTheme="minorHAnsi"/>
+          <w:rFonts w:ascii="Arial" w:eastAsiaTheme="minorHAnsi" w:hAnsi="Arial"/>
           <w:lang w:eastAsia="en-US"/>
         </w:rPr>
         <w:id w:val="-91786110"/>
@@ -14,11 +14,7 @@
           <w:docPartUnique/>
         </w:docPartObj>
       </w:sdtPr>
-      <w:sdtEndPr>
-        <w:rPr>
-          <w:rFonts w:ascii="Arial" w:hAnsi="Arial"/>
-        </w:rPr>
-      </w:sdtEndPr>
+      <w:sdtEndPr/>
       <w:sdtContent>
         <w:p>
           <w:pPr>
@@ -3731,6 +3727,7 @@
                                     <w:dataBinding w:prefixMappings="xmlns:ns0='http://schemas.openxmlformats.org/officeDocument/2006/extended-properties' " w:xpath="/ns0:Properties[1]/ns0:Company[1]" w:storeItemID="{6668398D-A668-4E3E-A5EB-62B293D839F1}"/>
                                     <w:text/>
                                   </w:sdtPr>
+                                  <w:sdtEndPr/>
                                   <w:sdtContent>
                                     <w:r>
                                       <w:rPr>
@@ -3832,6 +3829,7 @@
                               <w:dataBinding w:prefixMappings="xmlns:ns0='http://schemas.openxmlformats.org/officeDocument/2006/extended-properties' " w:xpath="/ns0:Properties[1]/ns0:Company[1]" w:storeItemID="{6668398D-A668-4E3E-A5EB-62B293D839F1}"/>
                               <w:text/>
                             </w:sdtPr>
+                            <w:sdtEndPr/>
                             <w:sdtContent>
                               <w:r>
                                 <w:rPr>
@@ -4212,8 +4210,36 @@
           <w:rFonts w:cs="Arial"/>
         </w:rPr>
         <w:lastRenderedPageBreak/>
-        <w:t>Kwaliteitseisen</w:t>
+        <w:t>Uitleg Laravel</w:t>
       </w:r>
+    </w:p>
+    <w:p>
+      <w:pPr>
+        <w:pStyle w:val="Kop2"/>
+      </w:pPr>
+      <w:r>
+        <w:t>MVC</w:t>
+      </w:r>
+    </w:p>
+    <w:p/>
+    <w:p>
+      <w:pPr>
+        <w:pStyle w:val="Kop2"/>
+      </w:pPr>
+      <w:r>
+        <w:t>Routing</w:t>
+      </w:r>
+    </w:p>
+    <w:p/>
+    <w:p>
+      <w:pPr>
+        <w:pStyle w:val="Kop2"/>
+      </w:pPr>
+      <w:r>
+        <w:t>Migraties</w:t>
+      </w:r>
+      <w:bookmarkStart w:id="0" w:name="_GoBack"/>
+      <w:bookmarkEnd w:id="0"/>
     </w:p>
     <w:p>
       <w:pPr>
@@ -4259,8 +4285,6 @@
         </w:rPr>
         <w:br w:type="page"/>
       </w:r>
-      <w:bookmarkStart w:id="0" w:name="_GoBack"/>
-      <w:bookmarkEnd w:id="0"/>
     </w:p>
     <w:p>
       <w:pPr>
@@ -4712,6 +4736,28 @@
       <w:szCs w:val="32"/>
     </w:rPr>
   </w:style>
+  <w:style w:type="paragraph" w:styleId="Kop2">
+    <w:name w:val="heading 2"/>
+    <w:basedOn w:val="Standaard"/>
+    <w:next w:val="Standaard"/>
+    <w:link w:val="Kop2Char"/>
+    <w:uiPriority w:val="9"/>
+    <w:unhideWhenUsed/>
+    <w:qFormat/>
+    <w:rsid w:val="00716B09"/>
+    <w:pPr>
+      <w:keepNext/>
+      <w:keepLines/>
+      <w:spacing w:before="40" w:after="0"/>
+      <w:outlineLvl w:val="1"/>
+    </w:pPr>
+    <w:rPr>
+      <w:rFonts w:asciiTheme="majorHAnsi" w:eastAsiaTheme="majorEastAsia" w:hAnsiTheme="majorHAnsi" w:cstheme="majorBidi"/>
+      <w:color w:val="2F5496" w:themeColor="accent1" w:themeShade="BF"/>
+      <w:sz w:val="26"/>
+      <w:szCs w:val="26"/>
+    </w:rPr>
+  </w:style>
   <w:style w:type="character" w:default="1" w:styleId="Standaardalinea-lettertype">
     <w:name w:val="Default Paragraph Font"/>
     <w:uiPriority w:val="1"/>
@@ -4774,6 +4820,19 @@
       <w:rFonts w:ascii="Arial" w:eastAsiaTheme="majorEastAsia" w:hAnsi="Arial" w:cstheme="majorBidi"/>
       <w:sz w:val="48"/>
       <w:szCs w:val="32"/>
+    </w:rPr>
+  </w:style>
+  <w:style w:type="character" w:customStyle="1" w:styleId="Kop2Char">
+    <w:name w:val="Kop 2 Char"/>
+    <w:basedOn w:val="Standaardalinea-lettertype"/>
+    <w:link w:val="Kop2"/>
+    <w:uiPriority w:val="9"/>
+    <w:rsid w:val="00716B09"/>
+    <w:rPr>
+      <w:rFonts w:asciiTheme="majorHAnsi" w:eastAsiaTheme="majorEastAsia" w:hAnsiTheme="majorHAnsi" w:cstheme="majorBidi"/>
+      <w:color w:val="2F5496" w:themeColor="accent1" w:themeShade="BF"/>
+      <w:sz w:val="26"/>
+      <w:szCs w:val="26"/>
     </w:rPr>
   </w:style>
 </w:styles>
@@ -5098,7 +5157,7 @@
 </file>
 
 <file path=customXml/itemProps2.xml><?xml version="1.0" encoding="utf-8"?>
-<ds:datastoreItem xmlns:ds="http://schemas.openxmlformats.org/officeDocument/2006/customXml" ds:itemID="{7637A9B2-CB2D-47A6-890E-F17C44E56C57}">
+<ds:datastoreItem xmlns:ds="http://schemas.openxmlformats.org/officeDocument/2006/customXml" ds:itemID="{5629EBE5-5769-4CDF-A912-5936B50A1542}">
   <ds:schemaRefs>
     <ds:schemaRef ds:uri="http://schemas.openxmlformats.org/officeDocument/2006/bibliography"/>
   </ds:schemaRefs>

</xml_diff>